<commit_message>
Knowledge of the 30.05 added
</commit_message>
<xml_diff>
--- a/Plan.docx
+++ b/Plan.docx
@@ -47,7 +47,21 @@
         <w:rPr>
           <w:lang w:val="en-GB"/>
         </w:rPr>
-        <w:t>Group members: Merz Carina, Rausch Rene, Tomesch Sebasti</w:t>
+        <w:t xml:space="preserve">Group members: Merz Carina, Rausch Rene, </w:t>
+      </w:r>
+      <w:proofErr w:type="spellStart"/>
+      <w:r>
+        <w:rPr>
+          <w:lang w:val="en-GB"/>
+        </w:rPr>
+        <w:t>Tomesch</w:t>
+      </w:r>
+      <w:proofErr w:type="spellEnd"/>
+      <w:r>
+        <w:rPr>
+          <w:lang w:val="en-GB"/>
+        </w:rPr>
+        <w:t xml:space="preserve"> Sebasti</w:t>
       </w:r>
       <w:r>
         <w:rPr>
@@ -361,14 +375,14 @@
           <w:numId w:val="1"/>
         </w:numPr>
         <w:rPr>
-          <w:color w:val="FF0000"/>
-          <w:lang w:val="en-GB"/>
-        </w:rPr>
-      </w:pPr>
-      <w:proofErr w:type="spellStart"/>
-      <w:r>
-        <w:rPr>
-          <w:color w:val="FF0000"/>
+          <w:color w:val="000000" w:themeColor="text1"/>
+          <w:lang w:val="en-GB"/>
+        </w:rPr>
+      </w:pPr>
+      <w:proofErr w:type="spellStart"/>
+      <w:r>
+        <w:rPr>
+          <w:color w:val="000000" w:themeColor="text1"/>
           <w:lang w:val="en-GB"/>
         </w:rPr>
         <w:t>openHAB</w:t>
@@ -376,29 +390,123 @@
       <w:proofErr w:type="spellEnd"/>
       <w:r>
         <w:rPr>
-          <w:color w:val="FF0000"/>
-          <w:lang w:val="en-GB"/>
-        </w:rPr>
-        <w:t xml:space="preserve">: </w:t>
-      </w:r>
-      <w:r>
-        <w:rPr>
-          <w:i/>
-          <w:color w:val="FF0000"/>
-          <w:lang w:val="en-GB"/>
-        </w:rPr>
-        <w:t>problems to access via pi-ip:8080/</w:t>
-      </w:r>
-      <w:proofErr w:type="spellStart"/>
-      <w:r>
-        <w:rPr>
-          <w:i/>
-          <w:color w:val="FF0000"/>
+          <w:color w:val="000000" w:themeColor="text1"/>
+          <w:lang w:val="en-GB"/>
+        </w:rPr>
+        <w:t>: problems to access via pi-ip:8080/</w:t>
+      </w:r>
+      <w:proofErr w:type="spellStart"/>
+      <w:r>
+        <w:rPr>
+          <w:color w:val="000000" w:themeColor="text1"/>
           <w:lang w:val="en-GB"/>
         </w:rPr>
         <w:t>habmin</w:t>
       </w:r>
       <w:proofErr w:type="spellEnd"/>
+    </w:p>
+    <w:p>
+      <w:pPr>
+        <w:pStyle w:val="Listenabsatz"/>
+        <w:ind w:left="2160"/>
+        <w:rPr>
+          <w:color w:val="000000" w:themeColor="text1"/>
+          <w:lang w:val="en-GB"/>
+        </w:rPr>
+      </w:pPr>
+      <w:proofErr w:type="gramStart"/>
+      <w:r>
+        <w:rPr>
+          <w:color w:val="000000" w:themeColor="text1"/>
+          <w:lang w:val="en-GB"/>
+        </w:rPr>
+        <w:t>solution</w:t>
+      </w:r>
+      <w:proofErr w:type="gramEnd"/>
+      <w:r>
+        <w:rPr>
+          <w:color w:val="000000" w:themeColor="text1"/>
+          <w:lang w:val="en-GB"/>
+        </w:rPr>
+        <w:t>: it takes time to start up the pi, so just wait</w:t>
+      </w:r>
+    </w:p>
+    <w:p>
+      <w:pPr>
+        <w:pStyle w:val="Listenabsatz"/>
+        <w:ind w:left="2160"/>
+        <w:rPr>
+          <w:color w:val="000000" w:themeColor="text1"/>
+          <w:lang w:val="en-GB"/>
+        </w:rPr>
+      </w:pPr>
+      <w:proofErr w:type="gramStart"/>
+      <w:r>
+        <w:rPr>
+          <w:color w:val="000000" w:themeColor="text1"/>
+          <w:lang w:val="en-GB"/>
+        </w:rPr>
+        <w:t>changing</w:t>
+      </w:r>
+      <w:proofErr w:type="gramEnd"/>
+      <w:r>
+        <w:rPr>
+          <w:color w:val="000000" w:themeColor="text1"/>
+          <w:lang w:val="en-GB"/>
+        </w:rPr>
+        <w:t xml:space="preserve"> sitemap: 192.168.137.5:8080/</w:t>
+      </w:r>
+      <w:proofErr w:type="spellStart"/>
+      <w:r>
+        <w:rPr>
+          <w:color w:val="000000" w:themeColor="text1"/>
+          <w:lang w:val="en-GB"/>
+        </w:rPr>
+        <w:t>habmin</w:t>
+      </w:r>
+      <w:proofErr w:type="spellEnd"/>
+    </w:p>
+    <w:p>
+      <w:pPr>
+        <w:pStyle w:val="Listenabsatz"/>
+        <w:ind w:left="2160"/>
+        <w:rPr>
+          <w:color w:val="000000" w:themeColor="text1"/>
+          <w:lang w:val="en-GB"/>
+        </w:rPr>
+      </w:pPr>
+      <w:proofErr w:type="gramStart"/>
+      <w:r>
+        <w:rPr>
+          <w:color w:val="000000" w:themeColor="text1"/>
+          <w:lang w:val="en-GB"/>
+        </w:rPr>
+        <w:t>user’s</w:t>
+      </w:r>
+      <w:proofErr w:type="gramEnd"/>
+      <w:r>
+        <w:rPr>
+          <w:color w:val="000000" w:themeColor="text1"/>
+          <w:lang w:val="en-GB"/>
+        </w:rPr>
+        <w:t xml:space="preserve"> view: 192.168.137.5/</w:t>
+      </w:r>
+      <w:proofErr w:type="spellStart"/>
+      <w:r>
+        <w:rPr>
+          <w:color w:val="000000" w:themeColor="text1"/>
+          <w:lang w:val="en-GB"/>
+        </w:rPr>
+        <w:t>openhab.app?sitemap</w:t>
+      </w:r>
+      <w:proofErr w:type="spellEnd"/>
+      <w:r>
+        <w:rPr>
+          <w:color w:val="000000" w:themeColor="text1"/>
+          <w:lang w:val="en-GB"/>
+        </w:rPr>
+        <w:t>=test</w:t>
+      </w:r>
     </w:p>
     <w:p>
       <w:pPr>
@@ -515,6 +623,118 @@
     </w:p>
     <w:p>
       <w:pPr>
+        <w:spacing w:after="0"/>
+        <w:ind w:left="360"/>
+        <w:rPr>
+          <w:color w:val="FF0000"/>
+          <w:lang w:val="en-GB"/>
+        </w:rPr>
+      </w:pPr>
+      <w:r>
+        <w:rPr>
+          <w:color w:val="FF0000"/>
+          <w:lang w:val="en-GB"/>
+        </w:rPr>
+        <w:t>2</w:t>
+      </w:r>
+      <w:r>
+        <w:rPr>
+          <w:color w:val="FF0000"/>
+          <w:lang w:val="en-GB"/>
+        </w:rPr>
+        <w:t>. Meeting</w:t>
+      </w:r>
+      <w:r>
+        <w:rPr>
+          <w:color w:val="FF0000"/>
+          <w:lang w:val="en-GB"/>
+        </w:rPr>
+        <w:t>: Soldering and wiring</w:t>
+      </w:r>
+    </w:p>
+    <w:p>
+      <w:pPr>
+        <w:pStyle w:val="Listenabsatz"/>
+        <w:numPr>
+          <w:ilvl w:val="0"/>
+          <w:numId w:val="1"/>
+        </w:numPr>
+        <w:spacing w:after="0"/>
+        <w:rPr>
+          <w:lang w:val="en-GB"/>
+        </w:rPr>
+      </w:pPr>
+      <w:r>
+        <w:rPr>
+          <w:lang w:val="en-GB"/>
+        </w:rPr>
+        <w:t>Monday, 30.05.16 13:15 – 16:30, everybody present</w:t>
+      </w:r>
+    </w:p>
+    <w:p>
+      <w:pPr>
+        <w:pStyle w:val="Listenabsatz"/>
+        <w:numPr>
+          <w:ilvl w:val="0"/>
+          <w:numId w:val="1"/>
+        </w:numPr>
+        <w:spacing w:after="0"/>
+        <w:rPr>
+          <w:lang w:val="en-GB"/>
+        </w:rPr>
+      </w:pPr>
+      <w:r>
+        <w:rPr>
+          <w:lang w:val="en-GB"/>
+        </w:rPr>
+        <w:t xml:space="preserve">Carina &amp; </w:t>
+      </w:r>
+      <w:proofErr w:type="spellStart"/>
+      <w:r>
+        <w:rPr>
+          <w:lang w:val="en-GB"/>
+        </w:rPr>
+        <w:t>Inwon</w:t>
+      </w:r>
+      <w:proofErr w:type="spellEnd"/>
+      <w:r>
+        <w:rPr>
+          <w:lang w:val="en-GB"/>
+        </w:rPr>
+        <w:t>: Connecting Pi to GPIOs, checking them via blink</w:t>
+      </w:r>
+    </w:p>
+    <w:p>
+      <w:pPr>
+        <w:pStyle w:val="Listenabsatz"/>
+        <w:numPr>
+          <w:ilvl w:val="0"/>
+          <w:numId w:val="1"/>
+        </w:numPr>
+        <w:spacing w:after="0"/>
+        <w:rPr>
+          <w:lang w:val="en-GB"/>
+        </w:rPr>
+      </w:pPr>
+      <w:proofErr w:type="spellStart"/>
+      <w:r>
+        <w:rPr>
+          <w:lang w:val="en-GB"/>
+        </w:rPr>
+        <w:t>Basti</w:t>
+      </w:r>
+      <w:proofErr w:type="spellEnd"/>
+      <w:r>
+        <w:rPr>
+          <w:lang w:val="en-GB"/>
+        </w:rPr>
+        <w:t xml:space="preserve"> &amp; Rene: Soldering the board of the radio module</w:t>
+      </w:r>
+      <w:bookmarkStart w:id="0" w:name="_GoBack"/>
+      <w:bookmarkEnd w:id="0"/>
+    </w:p>
+    <w:p>
+      <w:pPr>
         <w:rPr>
           <w:lang w:val="en-GB"/>
         </w:rPr>
@@ -584,7 +804,6 @@
           <w:color w:val="FF0000"/>
           <w:lang w:val="en-GB"/>
         </w:rPr>
-        <w:lastRenderedPageBreak/>
         <w:t>Informations</w:t>
       </w:r>
       <w:proofErr w:type="spellEnd"/>
@@ -982,6 +1201,7 @@
           <w:u w:val="single"/>
           <w:lang w:val="en-US"/>
         </w:rPr>
+        <w:lastRenderedPageBreak/>
         <w:t>Accountinformations</w:t>
       </w:r>
       <w:proofErr w:type="spellEnd"/>
@@ -1089,14 +1309,12 @@
         </w:rPr>
         <w:t xml:space="preserve">Password </w:t>
       </w:r>
-      <w:bookmarkStart w:id="0" w:name="_GoBack"/>
       <w:r>
         <w:rPr>
           <w:lang w:val="en-US"/>
         </w:rPr>
         <w:t>buddy5Inwon</w:t>
       </w:r>
-      <w:bookmarkEnd w:id="0"/>
     </w:p>
     <w:p>
       <w:pPr>
@@ -1179,7 +1397,7 @@
   <w:abstractNum w:abstractNumId="0" w15:restartNumberingAfterBreak="0">
     <w:nsid w:val="10D84F87"/>
     <w:multiLevelType w:val="hybridMultilevel"/>
-    <w:tmpl w:val="F852F78E"/>
+    <w:tmpl w:val="44BE8490"/>
     <w:lvl w:ilvl="0" w:tplc="04070001">
       <w:start w:val="1"/>
       <w:numFmt w:val="bullet"/>

</xml_diff>